<commit_message>
added Identifikation for Testfälle
</commit_message>
<xml_diff>
--- a/Documentation/Technischen Entwurf/Technischen Entwurf.docx
+++ b/Documentation/Technischen Entwurf/Technischen Entwurf.docx
@@ -20,6 +20,9 @@
     </w:p>
     <w:p>
       <w:r>
+        <w:rPr>
+          <w:noProof/>
+        </w:rPr>
         <w:drawing>
           <wp:inline distT="0" distB="0" distL="0" distR="0" wp14:anchorId="145FEAAA" wp14:editId="5F1CA53A">
             <wp:extent cx="5760720" cy="3728085"/>
@@ -103,11 +106,9 @@
       <w:pPr>
         <w:pStyle w:val="Heading2"/>
       </w:pPr>
-      <w:proofErr w:type="spellStart"/>
       <w:r>
         <w:t>Funcinality</w:t>
       </w:r>
-      <w:proofErr w:type="spellEnd"/>
     </w:p>
     <w:p>
       <w:pPr>
@@ -354,70 +355,59 @@
       </w:r>
     </w:p>
     <w:p>
+      <w:r>
+        <w:t>Gerät: Realme 8 Pro</w:t>
+      </w:r>
+    </w:p>
+    <w:p>
       <w:pPr>
         <w:rPr>
-          <w:lang w:val="en-US"/>
+          <w:lang w:val="fr-CH"/>
         </w:rPr>
       </w:pPr>
-      <w:proofErr w:type="spellStart"/>
+      <w:r>
+        <w:t xml:space="preserve"> </w:t>
+      </w:r>
+      <w:proofErr w:type="gramStart"/>
       <w:r>
         <w:rPr>
-          <w:lang w:val="en-US"/>
+          <w:lang w:val="fr-CH"/>
         </w:rPr>
-        <w:t>Gerät</w:t>
-      </w:r>
-      <w:proofErr w:type="spellEnd"/>
+        <w:t>Flutter:</w:t>
+      </w:r>
+      <w:proofErr w:type="gramEnd"/>
       <w:r>
         <w:rPr>
-          <w:lang w:val="en-US"/>
+          <w:lang w:val="fr-CH"/>
         </w:rPr>
-        <w:t xml:space="preserve">: </w:t>
-      </w:r>
-      <w:proofErr w:type="spellStart"/>
-      <w:r>
+        <w:t xml:space="preserve"> Channel: Stable, Version: 2.2.3</w:t>
+      </w:r>
+    </w:p>
+    <w:p>
+      <w:pPr>
         <w:rPr>
-          <w:lang w:val="en-US"/>
+          <w:lang w:val="fr-CH"/>
         </w:rPr>
-        <w:t>Realme</w:t>
-      </w:r>
-      <w:proofErr w:type="spellEnd"/>
+      </w:pPr>
       <w:r>
         <w:rPr>
-          <w:lang w:val="en-US"/>
+          <w:lang w:val="fr-CH"/>
         </w:rPr>
-        <w:t xml:space="preserve"> 8 Pro</w:t>
-      </w:r>
-    </w:p>
-    <w:p>
-      <w:pPr>
+        <w:t xml:space="preserve">Java </w:t>
+      </w:r>
+      <w:proofErr w:type="gramStart"/>
+      <w:r>
         <w:rPr>
-          <w:lang w:val="en-US"/>
+          <w:lang w:val="fr-CH"/>
         </w:rPr>
-      </w:pPr>
+        <w:t>SDK:</w:t>
+      </w:r>
+      <w:proofErr w:type="gramEnd"/>
       <w:r>
         <w:rPr>
-          <w:lang w:val="en-US"/>
+          <w:lang w:val="fr-CH"/>
         </w:rPr>
-        <w:t xml:space="preserve"> Flutter: Channel: Stable, Version: 2.2.3</w:t>
-      </w:r>
-    </w:p>
-    <w:p>
-      <w:pPr>
-        <w:rPr>
-          <w:lang w:val="en-US"/>
-        </w:rPr>
-      </w:pPr>
-      <w:r>
-        <w:rPr>
-          <w:lang w:val="en-US"/>
-        </w:rPr>
-        <w:t>Java S</w:t>
-      </w:r>
-      <w:r>
-        <w:rPr>
-          <w:lang w:val="en-US"/>
-        </w:rPr>
-        <w:t>DK: 1.8</w:t>
+        <w:t xml:space="preserve"> 1.8</w:t>
       </w:r>
     </w:p>
     <w:p>
@@ -440,38 +430,17 @@
           <w:lang w:val="en-US"/>
         </w:rPr>
       </w:pPr>
-      <w:proofErr w:type="spellStart"/>
       <w:r>
         <w:rPr>
           <w:lang w:val="en-US"/>
         </w:rPr>
-        <w:t>Beschreib</w:t>
-      </w:r>
-      <w:proofErr w:type="spellEnd"/>
-      <w:r>
-        <w:rPr>
-          <w:lang w:val="en-US"/>
-        </w:rPr>
-        <w:t xml:space="preserve"> der </w:t>
-      </w:r>
-      <w:proofErr w:type="spellStart"/>
-      <w:r>
-        <w:rPr>
-          <w:lang w:val="en-US"/>
-        </w:rPr>
-        <w:t>Testmethode</w:t>
-      </w:r>
-      <w:proofErr w:type="spellEnd"/>
-    </w:p>
-    <w:p>
-      <w:r>
-        <w:t xml:space="preserve">Die App wird mit </w:t>
-      </w:r>
-      <w:proofErr w:type="spellStart"/>
-      <w:r>
-        <w:t>Junit</w:t>
-      </w:r>
-      <w:proofErr w:type="spellEnd"/>
+        <w:t>Beschreib der Testmethode</w:t>
+      </w:r>
+    </w:p>
+    <w:p>
+      <w:r>
+        <w:t>Die App wird mit Junit</w:t>
+      </w:r>
       <w:r>
         <w:t xml:space="preserve"> </w:t>
       </w:r>
@@ -574,7 +543,11 @@
           <w:tcPr>
             <w:tcW w:w="1812" w:type="dxa"/>
           </w:tcPr>
-          <w:p/>
+          <w:p>
+            <w:r>
+              <w:t>1</w:t>
+            </w:r>
+          </w:p>
         </w:tc>
         <w:tc>
           <w:tcPr>
@@ -628,7 +601,11 @@
           <w:tcPr>
             <w:tcW w:w="1812" w:type="dxa"/>
           </w:tcPr>
-          <w:p/>
+          <w:p>
+            <w:r>
+              <w:t>2</w:t>
+            </w:r>
+          </w:p>
         </w:tc>
         <w:tc>
           <w:tcPr>
@@ -686,7 +663,11 @@
           <w:tcPr>
             <w:tcW w:w="1812" w:type="dxa"/>
           </w:tcPr>
-          <w:p/>
+          <w:p>
+            <w:r>
+              <w:t>3</w:t>
+            </w:r>
+          </w:p>
         </w:tc>
         <w:tc>
           <w:tcPr>
@@ -697,10 +678,7 @@
               <w:t>App ist gestartet</w:t>
             </w:r>
             <w:r>
-              <w:t>, App ist geöffnet</w:t>
-            </w:r>
-            <w:r>
-              <w:t>, Zeiten wurden abgespeichert</w:t>
+              <w:t>, App ist geöffnet, Zeiten wurden abgespeichert</w:t>
             </w:r>
           </w:p>
         </w:tc>
@@ -720,10 +698,7 @@
           </w:tcPr>
           <w:p>
             <w:r>
-              <w:t>Korrekt berechnete Daten</w:t>
-            </w:r>
-            <w:r>
-              <w:t xml:space="preserve"> werden in neuer View dargestellt</w:t>
+              <w:t>Korrekt berechnete Daten werden in neuer View dargestellt</w:t>
             </w:r>
           </w:p>
         </w:tc>
@@ -748,7 +723,11 @@
           <w:tcPr>
             <w:tcW w:w="1812" w:type="dxa"/>
           </w:tcPr>
-          <w:p/>
+          <w:p>
+            <w:r>
+              <w:t>4</w:t>
+            </w:r>
+          </w:p>
         </w:tc>
         <w:tc>
           <w:tcPr>
@@ -815,7 +794,11 @@
           <w:tcPr>
             <w:tcW w:w="1812" w:type="dxa"/>
           </w:tcPr>
-          <w:p/>
+          <w:p>
+            <w:r>
+              <w:t>5</w:t>
+            </w:r>
+          </w:p>
         </w:tc>
         <w:tc>
           <w:tcPr>
@@ -864,6 +847,9 @@
     </w:p>
     <w:p>
       <w:r>
+        <w:rPr>
+          <w:noProof/>
+        </w:rPr>
         <w:drawing>
           <wp:inline distT="0" distB="0" distL="0" distR="0" wp14:anchorId="2255B680" wp14:editId="633EA15D">
             <wp:extent cx="5760720" cy="2310765"/>
@@ -911,6 +897,9 @@
     </w:p>
     <w:p>
       <w:r>
+        <w:rPr>
+          <w:noProof/>
+        </w:rPr>
         <w:drawing>
           <wp:inline distT="0" distB="0" distL="0" distR="0" wp14:anchorId="3582385D" wp14:editId="5FB90F31">
             <wp:extent cx="4820323" cy="4105848"/>

</xml_diff>